<commit_message>
added type to search button. created formhandler function
</commit_message>
<xml_diff>
--- a/Tune Blast.docx
+++ b/Tune Blast.docx
@@ -174,6 +174,28 @@
     <w:p>
       <w:pPr>
         <w:spacing w:line="240" w:lineRule="auto"/>
+      </w:pPr>
+      <w:r>
+        <w:rPr>
+          <w:b/>
+          <w:bCs/>
+        </w:rPr>
+        <w:t>Classes and Id’s</w:t>
+      </w:r>
+    </w:p>
+    <w:p>
+      <w:pPr>
+        <w:spacing w:line="240" w:lineRule="auto"/>
+      </w:pPr>
+    </w:p>
+    <w:p>
+      <w:pPr>
+        <w:spacing w:line="240" w:lineRule="auto"/>
+      </w:pPr>
+    </w:p>
+    <w:p>
+      <w:pPr>
+        <w:spacing w:line="240" w:lineRule="auto"/>
         <w:rPr>
           <w:b/>
           <w:bCs/>
@@ -212,13 +234,8 @@
       <w:pPr>
         <w:spacing w:line="240" w:lineRule="auto"/>
       </w:pPr>
-      <w:proofErr w:type="spellStart"/>
-      <w:r>
-        <w:t>formHandler</w:t>
-      </w:r>
-      <w:proofErr w:type="spellEnd"/>
-      <w:r>
-        <w:t xml:space="preserve"> function</w:t>
+      <w:r>
+        <w:t>formHandler function</w:t>
       </w:r>
     </w:p>
     <w:p>
@@ -231,13 +248,8 @@
         <w:spacing w:line="240" w:lineRule="auto"/>
       </w:pPr>
       <w:r>
-        <w:t xml:space="preserve">Add input and button as variables using </w:t>
-      </w:r>
-      <w:proofErr w:type="spellStart"/>
-      <w:r>
-        <w:t>querySelector</w:t>
-      </w:r>
-      <w:proofErr w:type="spellEnd"/>
+        <w:t>Add input and button as variables using querySelector</w:t>
+      </w:r>
     </w:p>
     <w:p>
       <w:pPr>
@@ -249,15 +261,7 @@
         <w:spacing w:line="240" w:lineRule="auto"/>
       </w:pPr>
       <w:r>
-        <w:t xml:space="preserve">Add </w:t>
-      </w:r>
-      <w:proofErr w:type="spellStart"/>
-      <w:r>
-        <w:t>addEventListener</w:t>
-      </w:r>
-      <w:proofErr w:type="spellEnd"/>
-      <w:r>
-        <w:t xml:space="preserve"> for button “submit”</w:t>
+        <w:t>Add addEventListener for button “submit”</w:t>
       </w:r>
     </w:p>
     <w:p>
@@ -283,28 +287,34 @@
         <w:spacing w:line="240" w:lineRule="auto"/>
       </w:pPr>
       <w:r>
-        <w:t xml:space="preserve">Pass input to </w:t>
-      </w:r>
-      <w:proofErr w:type="spellStart"/>
+        <w:t>Pass input to getDiscography function</w:t>
+      </w:r>
+    </w:p>
+    <w:p>
+      <w:pPr>
+        <w:spacing w:line="240" w:lineRule="auto"/>
+      </w:pPr>
       <w:r>
         <w:t>getDiscography</w:t>
       </w:r>
-      <w:proofErr w:type="spellEnd"/>
+      <w:r>
+        <w:t>(string1)</w:t>
+      </w:r>
       <w:r>
         <w:t xml:space="preserve"> function</w:t>
       </w:r>
     </w:p>
     <w:p>
       <w:pPr>
-        <w:spacing w:line="240" w:lineRule="auto"/>
-      </w:pPr>
-      <w:proofErr w:type="spellStart"/>
-      <w:r>
-        <w:t>getDiscography</w:t>
-      </w:r>
-      <w:proofErr w:type="spellEnd"/>
-      <w:r>
-        <w:t xml:space="preserve"> function</w:t>
+        <w:pStyle w:val="ListParagraph"/>
+        <w:numPr>
+          <w:ilvl w:val="0"/>
+          <w:numId w:val="6"/>
+        </w:numPr>
+        <w:spacing w:line="240" w:lineRule="auto"/>
+      </w:pPr>
+      <w:r>
+        <w:t>Create apiUrl variable</w:t>
       </w:r>
     </w:p>
     <w:p>
@@ -316,9 +326,19 @@
         </w:numPr>
         <w:spacing w:line="240" w:lineRule="auto"/>
       </w:pPr>
-      <w:r>
-        <w:t>https://api.spotify.com/v1</w:t>
-      </w:r>
+      <w:hyperlink r:id="rId5" w:tgtFrame="_blank" w:history="1">
+        <w:r>
+          <w:rPr>
+            <w:rStyle w:val="Hyperlink"/>
+            <w:rFonts w:ascii="Arial" w:hAnsi="Arial" w:cs="Arial"/>
+            <w:sz w:val="23"/>
+            <w:szCs w:val="23"/>
+            <w:u w:val="none"/>
+            <w:shd w:val="clear" w:color="auto" w:fill="FFFFFF"/>
+          </w:rPr>
+          <w:t>https://musicbrainz.org/doc/MusicBrainz_API</w:t>
+        </w:r>
+      </w:hyperlink>
     </w:p>
     <w:p>
       <w:pPr>
@@ -330,7 +350,7 @@
         <w:spacing w:line="240" w:lineRule="auto"/>
       </w:pPr>
       <w:r>
-        <w:t>Loop through and append results</w:t>
+        <w:t>Use fetch to get response data</w:t>
       </w:r>
     </w:p>
     <w:p>
@@ -343,20 +363,55 @@
         <w:spacing w:line="240" w:lineRule="auto"/>
       </w:pPr>
       <w:r>
-        <w:t xml:space="preserve">Display dynamic HTML links </w:t>
-      </w:r>
-    </w:p>
-    <w:p>
-      <w:pPr>
-        <w:spacing w:line="240" w:lineRule="auto"/>
-      </w:pPr>
-      <w:proofErr w:type="spellStart"/>
-      <w:r>
-        <w:t>getLyrics</w:t>
-      </w:r>
-      <w:proofErr w:type="spellEnd"/>
-      <w:r>
-        <w:t xml:space="preserve"> function</w:t>
+        <w:t>Get data from response</w:t>
+      </w:r>
+    </w:p>
+    <w:p>
+      <w:pPr>
+        <w:pStyle w:val="ListParagraph"/>
+        <w:numPr>
+          <w:ilvl w:val="0"/>
+          <w:numId w:val="4"/>
+        </w:numPr>
+        <w:spacing w:line="240" w:lineRule="auto"/>
+      </w:pPr>
+      <w:r>
+        <w:t>Loop through and append results</w:t>
+      </w:r>
+    </w:p>
+    <w:p>
+      <w:pPr>
+        <w:pStyle w:val="ListParagraph"/>
+        <w:numPr>
+          <w:ilvl w:val="0"/>
+          <w:numId w:val="4"/>
+        </w:numPr>
+        <w:spacing w:line="240" w:lineRule="auto"/>
+      </w:pPr>
+      <w:r>
+        <w:t>Display dynamic HTML links</w:t>
+      </w:r>
+    </w:p>
+    <w:p>
+      <w:pPr>
+        <w:pStyle w:val="ListParagraph"/>
+        <w:numPr>
+          <w:ilvl w:val="0"/>
+          <w:numId w:val="4"/>
+        </w:numPr>
+        <w:spacing w:line="240" w:lineRule="auto"/>
+      </w:pPr>
+      <w:r>
+        <w:lastRenderedPageBreak/>
+        <w:t>When clicked call get lyrics function</w:t>
+      </w:r>
+    </w:p>
+    <w:p>
+      <w:pPr>
+        <w:spacing w:line="240" w:lineRule="auto"/>
+      </w:pPr>
+      <w:r>
+        <w:t>getLyrics function</w:t>
       </w:r>
     </w:p>
     <w:p>
@@ -368,12 +423,12 @@
         </w:numPr>
         <w:spacing w:line="240" w:lineRule="auto"/>
       </w:pPr>
-      <w:hyperlink r:id="rId5" w:history="1">
+      <w:hyperlink r:id="rId6" w:history="1">
         <w:r>
           <w:rPr>
             <w:rStyle w:val="Hyperlink"/>
           </w:rPr>
-          <w:t>http://127.0.0.1:5000/lyrics/?query=&lt;insert-jiosaavn-song-link-or-song-id&gt;&amp;lyrics=true</w:t>
+          <w:t>https://docs.ksoft.si/api/lyrics-api</w:t>
         </w:r>
       </w:hyperlink>
     </w:p>
@@ -388,6 +443,15 @@
       </w:pPr>
       <w:r>
         <w:t>Open up new tab</w:t>
+      </w:r>
+      <w:r>
+        <w:t xml:space="preserve"> (</w:t>
+      </w:r>
+      <w:r>
+        <w:t>setAttribute("target", "_blank")</w:t>
+      </w:r>
+      <w:r>
+        <w:t>)</w:t>
       </w:r>
     </w:p>
     <w:p>
@@ -662,6 +726,119 @@
     </w:lvl>
   </w:abstractNum>
   <w:abstractNum w:abstractNumId="2" w15:restartNumberingAfterBreak="0">
+    <w:nsid w:val="4E600AC9"/>
+    <w:multiLevelType w:val="hybridMultilevel"/>
+    <w:tmpl w:val="040CBBA8"/>
+    <w:lvl w:ilvl="0" w:tplc="04090001">
+      <w:start w:val="1"/>
+      <w:numFmt w:val="bullet"/>
+      <w:lvlText w:val=""/>
+      <w:lvlJc w:val="left"/>
+      <w:pPr>
+        <w:ind w:left="720" w:hanging="360"/>
+      </w:pPr>
+      <w:rPr>
+        <w:rFonts w:ascii="Symbol" w:hAnsi="Symbol" w:hint="default"/>
+      </w:rPr>
+    </w:lvl>
+    <w:lvl w:ilvl="1" w:tplc="04090003" w:tentative="1">
+      <w:start w:val="1"/>
+      <w:numFmt w:val="bullet"/>
+      <w:lvlText w:val="o"/>
+      <w:lvlJc w:val="left"/>
+      <w:pPr>
+        <w:ind w:left="1440" w:hanging="360"/>
+      </w:pPr>
+      <w:rPr>
+        <w:rFonts w:ascii="Courier New" w:hAnsi="Courier New" w:cs="Courier New" w:hint="default"/>
+      </w:rPr>
+    </w:lvl>
+    <w:lvl w:ilvl="2" w:tplc="04090005" w:tentative="1">
+      <w:start w:val="1"/>
+      <w:numFmt w:val="bullet"/>
+      <w:lvlText w:val=""/>
+      <w:lvlJc w:val="left"/>
+      <w:pPr>
+        <w:ind w:left="2160" w:hanging="360"/>
+      </w:pPr>
+      <w:rPr>
+        <w:rFonts w:ascii="Wingdings" w:hAnsi="Wingdings" w:hint="default"/>
+      </w:rPr>
+    </w:lvl>
+    <w:lvl w:ilvl="3" w:tplc="04090001" w:tentative="1">
+      <w:start w:val="1"/>
+      <w:numFmt w:val="bullet"/>
+      <w:lvlText w:val=""/>
+      <w:lvlJc w:val="left"/>
+      <w:pPr>
+        <w:ind w:left="2880" w:hanging="360"/>
+      </w:pPr>
+      <w:rPr>
+        <w:rFonts w:ascii="Symbol" w:hAnsi="Symbol" w:hint="default"/>
+      </w:rPr>
+    </w:lvl>
+    <w:lvl w:ilvl="4" w:tplc="04090003" w:tentative="1">
+      <w:start w:val="1"/>
+      <w:numFmt w:val="bullet"/>
+      <w:lvlText w:val="o"/>
+      <w:lvlJc w:val="left"/>
+      <w:pPr>
+        <w:ind w:left="3600" w:hanging="360"/>
+      </w:pPr>
+      <w:rPr>
+        <w:rFonts w:ascii="Courier New" w:hAnsi="Courier New" w:cs="Courier New" w:hint="default"/>
+      </w:rPr>
+    </w:lvl>
+    <w:lvl w:ilvl="5" w:tplc="04090005" w:tentative="1">
+      <w:start w:val="1"/>
+      <w:numFmt w:val="bullet"/>
+      <w:lvlText w:val=""/>
+      <w:lvlJc w:val="left"/>
+      <w:pPr>
+        <w:ind w:left="4320" w:hanging="360"/>
+      </w:pPr>
+      <w:rPr>
+        <w:rFonts w:ascii="Wingdings" w:hAnsi="Wingdings" w:hint="default"/>
+      </w:rPr>
+    </w:lvl>
+    <w:lvl w:ilvl="6" w:tplc="04090001" w:tentative="1">
+      <w:start w:val="1"/>
+      <w:numFmt w:val="bullet"/>
+      <w:lvlText w:val=""/>
+      <w:lvlJc w:val="left"/>
+      <w:pPr>
+        <w:ind w:left="5040" w:hanging="360"/>
+      </w:pPr>
+      <w:rPr>
+        <w:rFonts w:ascii="Symbol" w:hAnsi="Symbol" w:hint="default"/>
+      </w:rPr>
+    </w:lvl>
+    <w:lvl w:ilvl="7" w:tplc="04090003" w:tentative="1">
+      <w:start w:val="1"/>
+      <w:numFmt w:val="bullet"/>
+      <w:lvlText w:val="o"/>
+      <w:lvlJc w:val="left"/>
+      <w:pPr>
+        <w:ind w:left="5760" w:hanging="360"/>
+      </w:pPr>
+      <w:rPr>
+        <w:rFonts w:ascii="Courier New" w:hAnsi="Courier New" w:cs="Courier New" w:hint="default"/>
+      </w:rPr>
+    </w:lvl>
+    <w:lvl w:ilvl="8" w:tplc="04090005" w:tentative="1">
+      <w:start w:val="1"/>
+      <w:numFmt w:val="bullet"/>
+      <w:lvlText w:val=""/>
+      <w:lvlJc w:val="left"/>
+      <w:pPr>
+        <w:ind w:left="6480" w:hanging="360"/>
+      </w:pPr>
+      <w:rPr>
+        <w:rFonts w:ascii="Wingdings" w:hAnsi="Wingdings" w:hint="default"/>
+      </w:rPr>
+    </w:lvl>
+  </w:abstractNum>
+  <w:abstractNum w:abstractNumId="3" w15:restartNumberingAfterBreak="0">
     <w:nsid w:val="60101FA5"/>
     <w:multiLevelType w:val="hybridMultilevel"/>
     <w:tmpl w:val="6BDEA22A"/>
@@ -774,7 +951,7 @@
       </w:rPr>
     </w:lvl>
   </w:abstractNum>
-  <w:abstractNum w:abstractNumId="3" w15:restartNumberingAfterBreak="0">
+  <w:abstractNum w:abstractNumId="4" w15:restartNumberingAfterBreak="0">
     <w:nsid w:val="6951056F"/>
     <w:multiLevelType w:val="hybridMultilevel"/>
     <w:tmpl w:val="2E9ECA1A"/>
@@ -887,7 +1064,7 @@
       </w:rPr>
     </w:lvl>
   </w:abstractNum>
-  <w:abstractNum w:abstractNumId="4" w15:restartNumberingAfterBreak="0">
+  <w:abstractNum w:abstractNumId="5" w15:restartNumberingAfterBreak="0">
     <w:nsid w:val="7DC11B57"/>
     <w:multiLevelType w:val="hybridMultilevel"/>
     <w:tmpl w:val="1F9040EE"/>
@@ -1001,19 +1178,22 @@
     </w:lvl>
   </w:abstractNum>
   <w:num w:numId="1" w16cid:durableId="420641930">
-    <w:abstractNumId w:val="4"/>
+    <w:abstractNumId w:val="5"/>
   </w:num>
   <w:num w:numId="2" w16cid:durableId="905339361">
     <w:abstractNumId w:val="1"/>
   </w:num>
   <w:num w:numId="3" w16cid:durableId="159009005">
-    <w:abstractNumId w:val="2"/>
+    <w:abstractNumId w:val="3"/>
   </w:num>
   <w:num w:numId="4" w16cid:durableId="1491943522">
     <w:abstractNumId w:val="0"/>
   </w:num>
   <w:num w:numId="5" w16cid:durableId="1032418110">
-    <w:abstractNumId w:val="3"/>
+    <w:abstractNumId w:val="4"/>
+  </w:num>
+  <w:num w:numId="6" w16cid:durableId="572007711">
+    <w:abstractNumId w:val="2"/>
   </w:num>
 </w:numbering>
 </file>

</xml_diff>